<commit_message>
Dealt with optional length of time for lunch period
</commit_message>
<xml_diff>
--- a/Documents/Meetings/4_30_2015/30_Minutes.docx
+++ b/Documents/Meetings/4_30_2015/30_Minutes.docx
@@ -42,7 +42,16 @@
           <w:sz w:val="24"/>
           <w:szCs w:val="24"/>
         </w:rPr>
-        <w:t>Begin Time</w:t>
+        <w:t xml:space="preserve">Begin </w:t>
+      </w:r>
+      <w:proofErr w:type="gramStart"/>
+      <w:r>
+        <w:rPr>
+          <w:b/>
+          <w:sz w:val="24"/>
+          <w:szCs w:val="24"/>
+        </w:rPr>
+        <w:t>Time</w:t>
       </w:r>
       <w:r>
         <w:rPr>
@@ -51,6 +60,7 @@
         </w:rPr>
         <w:t xml:space="preserve">  :</w:t>
       </w:r>
+      <w:proofErr w:type="gramEnd"/>
       <w:r>
         <w:rPr>
           <w:sz w:val="24"/>
@@ -186,8 +196,18 @@
           <w:sz w:val="24"/>
           <w:szCs w:val="24"/>
         </w:rPr>
-        <w:t>Members Present :</w:t>
-      </w:r>
+        <w:t xml:space="preserve">Members </w:t>
+      </w:r>
+      <w:proofErr w:type="gramStart"/>
+      <w:r>
+        <w:rPr>
+          <w:b/>
+          <w:sz w:val="24"/>
+          <w:szCs w:val="24"/>
+        </w:rPr>
+        <w:t>Present :</w:t>
+      </w:r>
+      <w:proofErr w:type="gramEnd"/>
       <w:r>
         <w:rPr>
           <w:sz w:val="24"/>
@@ -223,7 +243,25 @@
           <w:sz w:val="24"/>
           <w:szCs w:val="24"/>
         </w:rPr>
-        <w:t xml:space="preserve">Members Absent  : </w:t>
+        <w:t xml:space="preserve">Members </w:t>
+      </w:r>
+      <w:proofErr w:type="gramStart"/>
+      <w:r>
+        <w:rPr>
+          <w:b/>
+          <w:sz w:val="24"/>
+          <w:szCs w:val="24"/>
+        </w:rPr>
+        <w:t>Absent  :</w:t>
+      </w:r>
+      <w:proofErr w:type="gramEnd"/>
+      <w:r>
+        <w:rPr>
+          <w:b/>
+          <w:sz w:val="24"/>
+          <w:szCs w:val="24"/>
+        </w:rPr>
+        <w:t xml:space="preserve"> </w:t>
       </w:r>
       <w:r>
         <w:rPr>
@@ -528,7 +566,23 @@
           <w:sz w:val="24"/>
           <w:szCs w:val="24"/>
         </w:rPr>
-        <w:t xml:space="preserve"> [waiting on scott’s scheduler]</w:t>
+        <w:t xml:space="preserve"> [waiting on </w:t>
+      </w:r>
+      <w:proofErr w:type="spellStart"/>
+      <w:r>
+        <w:rPr>
+          <w:sz w:val="24"/>
+          <w:szCs w:val="24"/>
+        </w:rPr>
+        <w:t>scott’s</w:t>
+      </w:r>
+      <w:proofErr w:type="spellEnd"/>
+      <w:r>
+        <w:rPr>
+          <w:sz w:val="24"/>
+          <w:szCs w:val="24"/>
+        </w:rPr>
+        <w:t xml:space="preserve"> scheduler]</w:t>
       </w:r>
     </w:p>
     <w:p>
@@ -667,7 +721,25 @@
           <w:sz w:val="24"/>
           <w:szCs w:val="24"/>
         </w:rPr>
-        <w:t xml:space="preserve"> [jeff]</w:t>
+        <w:t xml:space="preserve"> [</w:t>
+      </w:r>
+      <w:proofErr w:type="spellStart"/>
+      <w:r>
+        <w:rPr>
+          <w:color w:val="00B050"/>
+          <w:sz w:val="24"/>
+          <w:szCs w:val="24"/>
+        </w:rPr>
+        <w:t>jeff</w:t>
+      </w:r>
+      <w:proofErr w:type="spellEnd"/>
+      <w:r>
+        <w:rPr>
+          <w:color w:val="00B050"/>
+          <w:sz w:val="24"/>
+          <w:szCs w:val="24"/>
+        </w:rPr>
+        <w:t>]</w:t>
       </w:r>
     </w:p>
     <w:p>
@@ -678,18 +750,22 @@
           <w:numId w:val="2"/>
         </w:numPr>
         <w:rPr>
-          <w:sz w:val="24"/>
-          <w:szCs w:val="24"/>
-        </w:rPr>
-      </w:pPr>
-      <w:r>
-        <w:rPr>
+          <w:color w:val="00B050"/>
+          <w:sz w:val="24"/>
+          <w:szCs w:val="24"/>
+        </w:rPr>
+      </w:pPr>
+      <w:bookmarkStart w:id="0" w:name="_GoBack"/>
+      <w:r>
+        <w:rPr>
+          <w:color w:val="00B050"/>
           <w:sz w:val="24"/>
           <w:szCs w:val="24"/>
         </w:rPr>
         <w:t>Deal with optional length of time for lunch period</w:t>
       </w:r>
     </w:p>
+    <w:bookmarkEnd w:id="0"/>
     <w:p>
       <w:pPr>
         <w:pStyle w:val="ListParagraph"/>
@@ -709,7 +785,7 @@
           <w:sz w:val="24"/>
           <w:szCs w:val="24"/>
         </w:rPr>
-        <w:t>Check for the number of login attempts</w:t>
+        <w:t>Highlight locked accounts red</w:t>
       </w:r>
     </w:p>
     <w:p>
@@ -731,15 +807,7 @@
           <w:sz w:val="24"/>
           <w:szCs w:val="24"/>
         </w:rPr>
-        <w:t>Total enrollments file needs a “submit” button</w:t>
-      </w:r>
-      <w:r>
-        <w:rPr>
-          <w:color w:val="00B050"/>
-          <w:sz w:val="24"/>
-          <w:szCs w:val="24"/>
-        </w:rPr>
-        <w:t xml:space="preserve"> [jeff]</w:t>
+        <w:t>Check for the number of login attempts</w:t>
       </w:r>
     </w:p>
     <w:p>
@@ -761,6 +829,54 @@
           <w:sz w:val="24"/>
           <w:szCs w:val="24"/>
         </w:rPr>
+        <w:t>Total enrollments file needs a “submit” button</w:t>
+      </w:r>
+      <w:r>
+        <w:rPr>
+          <w:color w:val="00B050"/>
+          <w:sz w:val="24"/>
+          <w:szCs w:val="24"/>
+        </w:rPr>
+        <w:t xml:space="preserve"> [</w:t>
+      </w:r>
+      <w:proofErr w:type="spellStart"/>
+      <w:r>
+        <w:rPr>
+          <w:color w:val="00B050"/>
+          <w:sz w:val="24"/>
+          <w:szCs w:val="24"/>
+        </w:rPr>
+        <w:t>jeff</w:t>
+      </w:r>
+      <w:proofErr w:type="spellEnd"/>
+      <w:r>
+        <w:rPr>
+          <w:color w:val="00B050"/>
+          <w:sz w:val="24"/>
+          <w:szCs w:val="24"/>
+        </w:rPr>
+        <w:t>]</w:t>
+      </w:r>
+    </w:p>
+    <w:p>
+      <w:pPr>
+        <w:pStyle w:val="ListParagraph"/>
+        <w:numPr>
+          <w:ilvl w:val="0"/>
+          <w:numId w:val="2"/>
+        </w:numPr>
+        <w:rPr>
+          <w:color w:val="00B050"/>
+          <w:sz w:val="24"/>
+          <w:szCs w:val="24"/>
+        </w:rPr>
+      </w:pPr>
+      <w:r>
+        <w:rPr>
+          <w:color w:val="00B050"/>
+          <w:sz w:val="24"/>
+          <w:szCs w:val="24"/>
+        </w:rPr>
         <w:t>Create new global f</w:t>
       </w:r>
       <w:r>
@@ -795,7 +911,24 @@
           <w:sz w:val="24"/>
           <w:szCs w:val="24"/>
         </w:rPr>
-        <w:t xml:space="preserve">Riley and Josh are working on #13. Scott says “i” is going out of bounds. There </w:t>
+        <w:lastRenderedPageBreak/>
+        <w:t>Riley and Josh are working on #13. Scott says “</w:t>
+      </w:r>
+      <w:proofErr w:type="spellStart"/>
+      <w:r>
+        <w:rPr>
+          <w:sz w:val="24"/>
+          <w:szCs w:val="24"/>
+        </w:rPr>
+        <w:t>i</w:t>
+      </w:r>
+      <w:proofErr w:type="spellEnd"/>
+      <w:r>
+        <w:rPr>
+          <w:sz w:val="24"/>
+          <w:szCs w:val="24"/>
+        </w:rPr>
+        <w:t xml:space="preserve">” is going out of bounds. There </w:t>
       </w:r>
       <w:r>
         <w:rPr>
@@ -857,8 +990,24 @@
         </w:rPr>
         <w:t>While testing the ISO standard time “0700”, and replacing it with “700”, the LIFES has crashed. Josh’s valid time constraint function checks this. Need to fix him.</w:t>
       </w:r>
-      <w:bookmarkStart w:id="0" w:name="_GoBack"/>
-      <w:bookmarkEnd w:id="0"/>
+    </w:p>
+    <w:p>
+      <w:pPr>
+        <w:ind w:firstLine="720"/>
+        <w:rPr>
+          <w:sz w:val="24"/>
+          <w:szCs w:val="24"/>
+        </w:rPr>
+      </w:pPr>
+    </w:p>
+    <w:p>
+      <w:pPr>
+        <w:ind w:firstLine="720"/>
+        <w:rPr>
+          <w:sz w:val="24"/>
+          <w:szCs w:val="24"/>
+        </w:rPr>
+      </w:pPr>
     </w:p>
     <w:sectPr>
       <w:headerReference w:type="default" r:id="rId8"/>

</xml_diff>

<commit_message>
Removed microsoft Word code
</commit_message>
<xml_diff>
--- a/Documents/Meetings/4_30_2015/30_Minutes.docx
+++ b/Documents/Meetings/4_30_2015/30_Minutes.docx
@@ -42,16 +42,7 @@
           <w:sz w:val="24"/>
           <w:szCs w:val="24"/>
         </w:rPr>
-        <w:t xml:space="preserve">Begin </w:t>
-      </w:r>
-      <w:proofErr w:type="gramStart"/>
-      <w:r>
-        <w:rPr>
-          <w:b/>
-          <w:sz w:val="24"/>
-          <w:szCs w:val="24"/>
-        </w:rPr>
-        <w:t>Time</w:t>
+        <w:t>Begin Time</w:t>
       </w:r>
       <w:r>
         <w:rPr>
@@ -60,7 +51,6 @@
         </w:rPr>
         <w:t xml:space="preserve">  :</w:t>
       </w:r>
-      <w:proofErr w:type="gramEnd"/>
       <w:r>
         <w:rPr>
           <w:sz w:val="24"/>
@@ -196,72 +186,44 @@
           <w:sz w:val="24"/>
           <w:szCs w:val="24"/>
         </w:rPr>
-        <w:t xml:space="preserve">Members </w:t>
-      </w:r>
-      <w:proofErr w:type="gramStart"/>
+        <w:t>Members Present :</w:t>
+      </w:r>
+      <w:r>
+        <w:rPr>
+          <w:sz w:val="24"/>
+          <w:szCs w:val="24"/>
+        </w:rPr>
+        <w:t xml:space="preserve"> Scott Smoke, Riley Smith, Jordan Beck</w:t>
+      </w:r>
+      <w:r>
+        <w:rPr>
+          <w:sz w:val="24"/>
+          <w:szCs w:val="24"/>
+        </w:rPr>
+        <w:t xml:space="preserve"> (skype),</w:t>
+      </w:r>
+      <w:r>
+        <w:rPr>
+          <w:sz w:val="24"/>
+          <w:szCs w:val="24"/>
+        </w:rPr>
+        <w:t xml:space="preserve"> Jeffrey Allen</w:t>
+      </w:r>
+    </w:p>
+    <w:p>
+      <w:pPr>
+        <w:rPr>
+          <w:sz w:val="24"/>
+          <w:szCs w:val="24"/>
+        </w:rPr>
+      </w:pPr>
       <w:r>
         <w:rPr>
           <w:b/>
           <w:sz w:val="24"/>
           <w:szCs w:val="24"/>
         </w:rPr>
-        <w:t>Present :</w:t>
-      </w:r>
-      <w:proofErr w:type="gramEnd"/>
-      <w:r>
-        <w:rPr>
-          <w:sz w:val="24"/>
-          <w:szCs w:val="24"/>
-        </w:rPr>
-        <w:t xml:space="preserve"> Scott Smoke, Riley Smith, Jordan Beck</w:t>
-      </w:r>
-      <w:r>
-        <w:rPr>
-          <w:sz w:val="24"/>
-          <w:szCs w:val="24"/>
-        </w:rPr>
-        <w:t xml:space="preserve"> (skype),</w:t>
-      </w:r>
-      <w:r>
-        <w:rPr>
-          <w:sz w:val="24"/>
-          <w:szCs w:val="24"/>
-        </w:rPr>
-        <w:t xml:space="preserve"> Jeffrey Allen</w:t>
-      </w:r>
-    </w:p>
-    <w:p>
-      <w:pPr>
-        <w:rPr>
-          <w:sz w:val="24"/>
-          <w:szCs w:val="24"/>
-        </w:rPr>
-      </w:pPr>
-      <w:r>
-        <w:rPr>
-          <w:b/>
-          <w:sz w:val="24"/>
-          <w:szCs w:val="24"/>
-        </w:rPr>
-        <w:t xml:space="preserve">Members </w:t>
-      </w:r>
-      <w:proofErr w:type="gramStart"/>
-      <w:r>
-        <w:rPr>
-          <w:b/>
-          <w:sz w:val="24"/>
-          <w:szCs w:val="24"/>
-        </w:rPr>
-        <w:t>Absent  :</w:t>
-      </w:r>
-      <w:proofErr w:type="gramEnd"/>
-      <w:r>
-        <w:rPr>
-          <w:b/>
-          <w:sz w:val="24"/>
-          <w:szCs w:val="24"/>
-        </w:rPr>
-        <w:t xml:space="preserve"> </w:t>
+        <w:t xml:space="preserve">Members Absent  : </w:t>
       </w:r>
       <w:r>
         <w:rPr>
@@ -499,6 +461,22 @@
         </w:rPr>
         <w:t>Need seal of approval that says “Administratively Approved”</w:t>
       </w:r>
+      <w:r>
+        <w:rPr>
+          <w:sz w:val="24"/>
+          <w:szCs w:val="24"/>
+        </w:rPr>
+        <w:t xml:space="preserve"> [jeff</w:t>
+      </w:r>
+      <w:bookmarkStart w:id="0" w:name="_GoBack"/>
+      <w:bookmarkEnd w:id="0"/>
+      <w:r>
+        <w:rPr>
+          <w:sz w:val="24"/>
+          <w:szCs w:val="24"/>
+        </w:rPr>
+        <w:t>]</w:t>
+      </w:r>
     </w:p>
     <w:p>
       <w:pPr>
@@ -566,23 +544,7 @@
           <w:sz w:val="24"/>
           <w:szCs w:val="24"/>
         </w:rPr>
-        <w:t xml:space="preserve"> [waiting on </w:t>
-      </w:r>
-      <w:proofErr w:type="spellStart"/>
-      <w:r>
-        <w:rPr>
-          <w:sz w:val="24"/>
-          <w:szCs w:val="24"/>
-        </w:rPr>
-        <w:t>scott’s</w:t>
-      </w:r>
-      <w:proofErr w:type="spellEnd"/>
-      <w:r>
-        <w:rPr>
-          <w:sz w:val="24"/>
-          <w:szCs w:val="24"/>
-        </w:rPr>
-        <w:t xml:space="preserve"> scheduler]</w:t>
+        <w:t xml:space="preserve"> [waiting on scott’s scheduler]</w:t>
       </w:r>
     </w:p>
     <w:p>
@@ -660,12 +622,14 @@
           <w:numId w:val="2"/>
         </w:numPr>
         <w:rPr>
-          <w:sz w:val="24"/>
-          <w:szCs w:val="24"/>
-        </w:rPr>
-      </w:pPr>
-      <w:r>
-        <w:rPr>
+          <w:color w:val="00B050"/>
+          <w:sz w:val="24"/>
+          <w:szCs w:val="24"/>
+        </w:rPr>
+      </w:pPr>
+      <w:r>
+        <w:rPr>
+          <w:color w:val="00B050"/>
           <w:sz w:val="24"/>
           <w:szCs w:val="24"/>
         </w:rPr>
@@ -721,25 +685,7 @@
           <w:sz w:val="24"/>
           <w:szCs w:val="24"/>
         </w:rPr>
-        <w:t xml:space="preserve"> [</w:t>
-      </w:r>
-      <w:proofErr w:type="spellStart"/>
-      <w:r>
-        <w:rPr>
-          <w:color w:val="00B050"/>
-          <w:sz w:val="24"/>
-          <w:szCs w:val="24"/>
-        </w:rPr>
-        <w:t>jeff</w:t>
-      </w:r>
-      <w:proofErr w:type="spellEnd"/>
-      <w:r>
-        <w:rPr>
-          <w:color w:val="00B050"/>
-          <w:sz w:val="24"/>
-          <w:szCs w:val="24"/>
-        </w:rPr>
-        <w:t>]</w:t>
+        <w:t xml:space="preserve"> [jeff]</w:t>
       </w:r>
     </w:p>
     <w:p>
@@ -755,7 +701,6 @@
           <w:szCs w:val="24"/>
         </w:rPr>
       </w:pPr>
-      <w:bookmarkStart w:id="0" w:name="_GoBack"/>
       <w:r>
         <w:rPr>
           <w:color w:val="00B050"/>
@@ -765,7 +710,6 @@
         <w:t>Deal with optional length of time for lunch period</w:t>
       </w:r>
     </w:p>
-    <w:bookmarkEnd w:id="0"/>
     <w:p>
       <w:pPr>
         <w:pStyle w:val="ListParagraph"/>
@@ -837,25 +781,7 @@
           <w:sz w:val="24"/>
           <w:szCs w:val="24"/>
         </w:rPr>
-        <w:t xml:space="preserve"> [</w:t>
-      </w:r>
-      <w:proofErr w:type="spellStart"/>
-      <w:r>
-        <w:rPr>
-          <w:color w:val="00B050"/>
-          <w:sz w:val="24"/>
-          <w:szCs w:val="24"/>
-        </w:rPr>
-        <w:t>jeff</w:t>
-      </w:r>
-      <w:proofErr w:type="spellEnd"/>
-      <w:r>
-        <w:rPr>
-          <w:color w:val="00B050"/>
-          <w:sz w:val="24"/>
-          <w:szCs w:val="24"/>
-        </w:rPr>
-        <w:t>]</w:t>
+        <w:t xml:space="preserve"> [jeff]</w:t>
       </w:r>
     </w:p>
     <w:p>
@@ -912,23 +838,7 @@
           <w:szCs w:val="24"/>
         </w:rPr>
         <w:lastRenderedPageBreak/>
-        <w:t>Riley and Josh are working on #13. Scott says “</w:t>
-      </w:r>
-      <w:proofErr w:type="spellStart"/>
-      <w:r>
-        <w:rPr>
-          <w:sz w:val="24"/>
-          <w:szCs w:val="24"/>
-        </w:rPr>
-        <w:t>i</w:t>
-      </w:r>
-      <w:proofErr w:type="spellEnd"/>
-      <w:r>
-        <w:rPr>
-          <w:sz w:val="24"/>
-          <w:szCs w:val="24"/>
-        </w:rPr>
-        <w:t xml:space="preserve">” is going out of bounds. There </w:t>
+        <w:t xml:space="preserve">Riley and Josh are working on #13. Scott says “i” is going out of bounds. There </w:t>
       </w:r>
       <w:r>
         <w:rPr>
@@ -1064,7 +974,7 @@
       <w:rPr>
         <w:noProof/>
       </w:rPr>
-      <w:t>2</w:t>
+      <w:t>1</w:t>
     </w:r>
     <w:r>
       <w:fldChar w:fldCharType="end"/>

</xml_diff>

<commit_message>
Updated todo list for 4-30-2015
</commit_message>
<xml_diff>
--- a/Documents/Meetings/4_30_2015/30_Minutes.docx
+++ b/Documents/Meetings/4_30_2015/30_Minutes.docx
@@ -42,7 +42,16 @@
           <w:sz w:val="24"/>
           <w:szCs w:val="24"/>
         </w:rPr>
-        <w:t>Begin Time</w:t>
+        <w:t xml:space="preserve">Begin </w:t>
+      </w:r>
+      <w:proofErr w:type="gramStart"/>
+      <w:r>
+        <w:rPr>
+          <w:b/>
+          <w:sz w:val="24"/>
+          <w:szCs w:val="24"/>
+        </w:rPr>
+        <w:t>Time</w:t>
       </w:r>
       <w:r>
         <w:rPr>
@@ -51,6 +60,7 @@
         </w:rPr>
         <w:t xml:space="preserve">  :</w:t>
       </w:r>
+      <w:proofErr w:type="gramEnd"/>
       <w:r>
         <w:rPr>
           <w:sz w:val="24"/>
@@ -186,8 +196,18 @@
           <w:sz w:val="24"/>
           <w:szCs w:val="24"/>
         </w:rPr>
-        <w:t>Members Present :</w:t>
-      </w:r>
+        <w:t xml:space="preserve">Members </w:t>
+      </w:r>
+      <w:proofErr w:type="gramStart"/>
+      <w:r>
+        <w:rPr>
+          <w:b/>
+          <w:sz w:val="24"/>
+          <w:szCs w:val="24"/>
+        </w:rPr>
+        <w:t>Present :</w:t>
+      </w:r>
+      <w:proofErr w:type="gramEnd"/>
       <w:r>
         <w:rPr>
           <w:sz w:val="24"/>
@@ -223,7 +243,25 @@
           <w:sz w:val="24"/>
           <w:szCs w:val="24"/>
         </w:rPr>
-        <w:t xml:space="preserve">Members Absent  : </w:t>
+        <w:t xml:space="preserve">Members </w:t>
+      </w:r>
+      <w:proofErr w:type="gramStart"/>
+      <w:r>
+        <w:rPr>
+          <w:b/>
+          <w:sz w:val="24"/>
+          <w:szCs w:val="24"/>
+        </w:rPr>
+        <w:t>Absent  :</w:t>
+      </w:r>
+      <w:proofErr w:type="gramEnd"/>
+      <w:r>
+        <w:rPr>
+          <w:b/>
+          <w:sz w:val="24"/>
+          <w:szCs w:val="24"/>
+        </w:rPr>
+        <w:t xml:space="preserve"> </w:t>
       </w:r>
       <w:r>
         <w:rPr>
@@ -466,10 +504,17 @@
           <w:sz w:val="24"/>
           <w:szCs w:val="24"/>
         </w:rPr>
-        <w:t xml:space="preserve"> [jeff</w:t>
-      </w:r>
-      <w:bookmarkStart w:id="0" w:name="_GoBack"/>
-      <w:bookmarkEnd w:id="0"/>
+        <w:t xml:space="preserve"> [</w:t>
+      </w:r>
+      <w:proofErr w:type="spellStart"/>
+      <w:r>
+        <w:rPr>
+          <w:sz w:val="24"/>
+          <w:szCs w:val="24"/>
+        </w:rPr>
+        <w:t>jeff</w:t>
+      </w:r>
+      <w:proofErr w:type="spellEnd"/>
       <w:r>
         <w:rPr>
           <w:sz w:val="24"/>
@@ -544,7 +589,23 @@
           <w:sz w:val="24"/>
           <w:szCs w:val="24"/>
         </w:rPr>
-        <w:t xml:space="preserve"> [waiting on scott’s scheduler]</w:t>
+        <w:t xml:space="preserve"> [waiting on </w:t>
+      </w:r>
+      <w:proofErr w:type="spellStart"/>
+      <w:r>
+        <w:rPr>
+          <w:sz w:val="24"/>
+          <w:szCs w:val="24"/>
+        </w:rPr>
+        <w:t>scott’s</w:t>
+      </w:r>
+      <w:proofErr w:type="spellEnd"/>
+      <w:r>
+        <w:rPr>
+          <w:sz w:val="24"/>
+          <w:szCs w:val="24"/>
+        </w:rPr>
+        <w:t xml:space="preserve"> scheduler]</w:t>
       </w:r>
     </w:p>
     <w:p>
@@ -566,6 +627,8 @@
         </w:rPr>
         <w:t>Open previously saved file exam schedule</w:t>
       </w:r>
+      <w:bookmarkStart w:id="0" w:name="_GoBack"/>
+      <w:bookmarkEnd w:id="0"/>
     </w:p>
     <w:p>
       <w:pPr>
@@ -606,12 +669,25 @@
         </w:rPr>
         <w:t>Status of scheduler when scheduling</w:t>
       </w:r>
-      <w:r>
-        <w:rPr>
-          <w:sz w:val="24"/>
-          <w:szCs w:val="24"/>
-        </w:rPr>
-        <w:tab/>
+    </w:p>
+    <w:p>
+      <w:pPr>
+        <w:pStyle w:val="ListParagraph"/>
+        <w:numPr>
+          <w:ilvl w:val="1"/>
+          <w:numId w:val="2"/>
+        </w:numPr>
+        <w:rPr>
+          <w:sz w:val="24"/>
+          <w:szCs w:val="24"/>
+        </w:rPr>
+      </w:pPr>
+      <w:r>
+        <w:rPr>
+          <w:sz w:val="24"/>
+          <w:szCs w:val="24"/>
+        </w:rPr>
+        <w:t>If pigeon hole principle, time constraints are too constrained</w:t>
       </w:r>
     </w:p>
     <w:p>
@@ -685,7 +761,25 @@
           <w:sz w:val="24"/>
           <w:szCs w:val="24"/>
         </w:rPr>
-        <w:t xml:space="preserve"> [jeff]</w:t>
+        <w:t xml:space="preserve"> [</w:t>
+      </w:r>
+      <w:proofErr w:type="spellStart"/>
+      <w:r>
+        <w:rPr>
+          <w:color w:val="00B050"/>
+          <w:sz w:val="24"/>
+          <w:szCs w:val="24"/>
+        </w:rPr>
+        <w:t>jeff</w:t>
+      </w:r>
+      <w:proofErr w:type="spellEnd"/>
+      <w:r>
+        <w:rPr>
+          <w:color w:val="00B050"/>
+          <w:sz w:val="24"/>
+          <w:szCs w:val="24"/>
+        </w:rPr>
+        <w:t>]</w:t>
       </w:r>
     </w:p>
     <w:p>
@@ -781,7 +875,25 @@
           <w:sz w:val="24"/>
           <w:szCs w:val="24"/>
         </w:rPr>
-        <w:t xml:space="preserve"> [jeff]</w:t>
+        <w:t xml:space="preserve"> [</w:t>
+      </w:r>
+      <w:proofErr w:type="spellStart"/>
+      <w:r>
+        <w:rPr>
+          <w:color w:val="00B050"/>
+          <w:sz w:val="24"/>
+          <w:szCs w:val="24"/>
+        </w:rPr>
+        <w:t>jeff</w:t>
+      </w:r>
+      <w:proofErr w:type="spellEnd"/>
+      <w:r>
+        <w:rPr>
+          <w:color w:val="00B050"/>
+          <w:sz w:val="24"/>
+          <w:szCs w:val="24"/>
+        </w:rPr>
+        <w:t>]</w:t>
       </w:r>
     </w:p>
     <w:p>
@@ -838,7 +950,23 @@
           <w:szCs w:val="24"/>
         </w:rPr>
         <w:lastRenderedPageBreak/>
-        <w:t xml:space="preserve">Riley and Josh are working on #13. Scott says “i” is going out of bounds. There </w:t>
+        <w:t>Riley and Josh are working on #13. Scott says “</w:t>
+      </w:r>
+      <w:proofErr w:type="spellStart"/>
+      <w:r>
+        <w:rPr>
+          <w:sz w:val="24"/>
+          <w:szCs w:val="24"/>
+        </w:rPr>
+        <w:t>i</w:t>
+      </w:r>
+      <w:proofErr w:type="spellEnd"/>
+      <w:r>
+        <w:rPr>
+          <w:sz w:val="24"/>
+          <w:szCs w:val="24"/>
+        </w:rPr>
+        <w:t xml:space="preserve">” is going out of bounds. There </w:t>
       </w:r>
       <w:r>
         <w:rPr>
@@ -898,7 +1026,21 @@
           <w:sz w:val="24"/>
           <w:szCs w:val="24"/>
         </w:rPr>
-        <w:t>While testing the ISO standard time “0700”, and replacing it with “700”, the LIFES has crashed. Josh’s valid time constraint function checks this. Need to fix him.</w:t>
+        <w:t xml:space="preserve">While testing the ISO standard time “0700”, and replacing it with “700”, the LIFES has crashed. Josh’s valid time constraint function checks this. Need </w:t>
+      </w:r>
+      <w:r>
+        <w:rPr>
+          <w:sz w:val="24"/>
+          <w:szCs w:val="24"/>
+        </w:rPr>
+        <w:t xml:space="preserve">him </w:t>
+      </w:r>
+      <w:r>
+        <w:rPr>
+          <w:sz w:val="24"/>
+          <w:szCs w:val="24"/>
+        </w:rPr>
+        <w:t>to fix.</w:t>
       </w:r>
     </w:p>
     <w:p>

</xml_diff>

<commit_message>
Updated meeting minutes for 4-30
</commit_message>
<xml_diff>
--- a/Documents/Meetings/4_30_2015/30_Minutes.docx
+++ b/Documents/Meetings/4_30_2015/30_Minutes.docx
@@ -42,25 +42,66 @@
           <w:sz w:val="24"/>
           <w:szCs w:val="24"/>
         </w:rPr>
-        <w:t xml:space="preserve">Begin </w:t>
-      </w:r>
-      <w:proofErr w:type="gramStart"/>
+        <w:t>Begin Time</w:t>
+      </w:r>
+      <w:r>
+        <w:rPr>
+          <w:sz w:val="24"/>
+          <w:szCs w:val="24"/>
+        </w:rPr>
+        <w:t xml:space="preserve">  :</w:t>
+      </w:r>
+      <w:r>
+        <w:rPr>
+          <w:sz w:val="24"/>
+          <w:szCs w:val="24"/>
+        </w:rPr>
+        <w:t xml:space="preserve"> </w:t>
+      </w:r>
+      <w:r>
+        <w:rPr>
+          <w:sz w:val="24"/>
+          <w:szCs w:val="24"/>
+        </w:rPr>
+        <w:t>4:00</w:t>
+      </w:r>
+      <w:r>
+        <w:rPr>
+          <w:sz w:val="24"/>
+          <w:szCs w:val="24"/>
+        </w:rPr>
+        <w:t>pm</w:t>
+      </w:r>
+    </w:p>
+    <w:p>
+      <w:pPr>
+        <w:rPr>
+          <w:sz w:val="24"/>
+          <w:szCs w:val="24"/>
+        </w:rPr>
+      </w:pPr>
       <w:r>
         <w:rPr>
           <w:b/>
           <w:sz w:val="24"/>
           <w:szCs w:val="24"/>
         </w:rPr>
-        <w:t>Time</w:t>
-      </w:r>
-      <w:r>
-        <w:rPr>
-          <w:sz w:val="24"/>
-          <w:szCs w:val="24"/>
-        </w:rPr>
-        <w:t xml:space="preserve">  :</w:t>
-      </w:r>
-      <w:proofErr w:type="gramEnd"/>
+        <w:t>End Time</w:t>
+      </w:r>
+      <w:r>
+        <w:rPr>
+          <w:sz w:val="24"/>
+          <w:szCs w:val="24"/>
+        </w:rPr>
+        <w:t xml:space="preserve">    </w:t>
+      </w:r>
+      <w:r>
+        <w:rPr>
+          <w:sz w:val="24"/>
+          <w:szCs w:val="24"/>
+        </w:rPr>
+        <w:t xml:space="preserve"> :</w:t>
+      </w:r>
       <w:r>
         <w:rPr>
           <w:sz w:val="24"/>
@@ -73,51 +114,7 @@
           <w:sz w:val="24"/>
           <w:szCs w:val="24"/>
         </w:rPr>
-        <w:t>4:00</w:t>
-      </w:r>
-      <w:r>
-        <w:rPr>
-          <w:sz w:val="24"/>
-          <w:szCs w:val="24"/>
-        </w:rPr>
-        <w:t>pm</w:t>
-      </w:r>
-    </w:p>
-    <w:p>
-      <w:pPr>
-        <w:rPr>
-          <w:sz w:val="24"/>
-          <w:szCs w:val="24"/>
-        </w:rPr>
-      </w:pPr>
-      <w:r>
-        <w:rPr>
-          <w:b/>
-          <w:sz w:val="24"/>
-          <w:szCs w:val="24"/>
-        </w:rPr>
-        <w:t>End Time</w:t>
-      </w:r>
-      <w:r>
-        <w:rPr>
-          <w:sz w:val="24"/>
-          <w:szCs w:val="24"/>
-        </w:rPr>
-        <w:t xml:space="preserve">    </w:t>
-      </w:r>
-      <w:r>
-        <w:rPr>
-          <w:sz w:val="24"/>
-          <w:szCs w:val="24"/>
-        </w:rPr>
-        <w:t xml:space="preserve"> :</w:t>
-      </w:r>
-      <w:r>
-        <w:rPr>
-          <w:sz w:val="24"/>
-          <w:szCs w:val="24"/>
-        </w:rPr>
-        <w:t xml:space="preserve"> </w:t>
+        <w:t>7:15</w:t>
       </w:r>
       <w:r>
         <w:rPr>
@@ -196,88 +193,80 @@
           <w:sz w:val="24"/>
           <w:szCs w:val="24"/>
         </w:rPr>
-        <w:t xml:space="preserve">Members </w:t>
-      </w:r>
-      <w:proofErr w:type="gramStart"/>
+        <w:t>Members Present :</w:t>
+      </w:r>
+      <w:r>
+        <w:rPr>
+          <w:sz w:val="24"/>
+          <w:szCs w:val="24"/>
+        </w:rPr>
+        <w:t xml:space="preserve"> Scott Smoke, Riley Smith, Jordan Beck</w:t>
+      </w:r>
+      <w:r>
+        <w:rPr>
+          <w:sz w:val="24"/>
+          <w:szCs w:val="24"/>
+        </w:rPr>
+        <w:t xml:space="preserve"> (skype),</w:t>
+      </w:r>
+      <w:r>
+        <w:rPr>
+          <w:sz w:val="24"/>
+          <w:szCs w:val="24"/>
+        </w:rPr>
+        <w:t xml:space="preserve"> </w:t>
+      </w:r>
+      <w:r>
+        <w:rPr>
+          <w:sz w:val="24"/>
+          <w:szCs w:val="24"/>
+        </w:rPr>
+        <w:t>Joshua Ford</w:t>
+      </w:r>
+      <w:r>
+        <w:rPr>
+          <w:sz w:val="24"/>
+          <w:szCs w:val="24"/>
+        </w:rPr>
+        <w:t xml:space="preserve"> (Skype)</w:t>
+      </w:r>
+      <w:r>
+        <w:rPr>
+          <w:sz w:val="24"/>
+          <w:szCs w:val="24"/>
+        </w:rPr>
+        <w:t xml:space="preserve">, </w:t>
+      </w:r>
+      <w:r>
+        <w:rPr>
+          <w:sz w:val="24"/>
+          <w:szCs w:val="24"/>
+        </w:rPr>
+        <w:t>Jeffrey Allen</w:t>
+      </w:r>
+    </w:p>
+    <w:p>
+      <w:pPr>
+        <w:rPr>
+          <w:sz w:val="24"/>
+          <w:szCs w:val="24"/>
+        </w:rPr>
+      </w:pPr>
       <w:r>
         <w:rPr>
           <w:b/>
           <w:sz w:val="24"/>
           <w:szCs w:val="24"/>
         </w:rPr>
-        <w:t>Present :</w:t>
-      </w:r>
-      <w:proofErr w:type="gramEnd"/>
-      <w:r>
-        <w:rPr>
-          <w:sz w:val="24"/>
-          <w:szCs w:val="24"/>
-        </w:rPr>
-        <w:t xml:space="preserve"> Scott Smoke, Riley Smith, Jordan Beck</w:t>
-      </w:r>
-      <w:r>
-        <w:rPr>
-          <w:sz w:val="24"/>
-          <w:szCs w:val="24"/>
-        </w:rPr>
-        <w:t xml:space="preserve"> (skype),</w:t>
-      </w:r>
-      <w:r>
-        <w:rPr>
-          <w:sz w:val="24"/>
-          <w:szCs w:val="24"/>
-        </w:rPr>
-        <w:t xml:space="preserve"> Jeffrey Allen</w:t>
-      </w:r>
-    </w:p>
-    <w:p>
-      <w:pPr>
-        <w:rPr>
-          <w:sz w:val="24"/>
-          <w:szCs w:val="24"/>
-        </w:rPr>
-      </w:pPr>
-      <w:r>
-        <w:rPr>
-          <w:b/>
-          <w:sz w:val="24"/>
-          <w:szCs w:val="24"/>
-        </w:rPr>
-        <w:t xml:space="preserve">Members </w:t>
-      </w:r>
-      <w:proofErr w:type="gramStart"/>
-      <w:r>
-        <w:rPr>
-          <w:b/>
-          <w:sz w:val="24"/>
-          <w:szCs w:val="24"/>
-        </w:rPr>
-        <w:t>Absent  :</w:t>
-      </w:r>
-      <w:proofErr w:type="gramEnd"/>
-      <w:r>
-        <w:rPr>
-          <w:b/>
-          <w:sz w:val="24"/>
-          <w:szCs w:val="24"/>
-        </w:rPr>
-        <w:t xml:space="preserve"> </w:t>
-      </w:r>
-      <w:r>
-        <w:rPr>
-          <w:sz w:val="24"/>
-          <w:szCs w:val="24"/>
-        </w:rPr>
-        <w:t>Joshua Ford</w:t>
-      </w:r>
-    </w:p>
-    <w:p>
-      <w:pPr>
-        <w:rPr>
-          <w:sz w:val="24"/>
-          <w:szCs w:val="24"/>
-        </w:rPr>
-      </w:pPr>
+        <w:t xml:space="preserve">Members Absent  : </w:t>
+      </w:r>
+      <w:r>
+        <w:rPr>
+          <w:sz w:val="24"/>
+          <w:szCs w:val="24"/>
+        </w:rPr>
+        <w:t>N/A</w:t>
+      </w:r>
     </w:p>
     <w:p>
       <w:pPr>
@@ -504,23 +493,7 @@
           <w:sz w:val="24"/>
           <w:szCs w:val="24"/>
         </w:rPr>
-        <w:t xml:space="preserve"> [</w:t>
-      </w:r>
-      <w:proofErr w:type="spellStart"/>
-      <w:r>
-        <w:rPr>
-          <w:sz w:val="24"/>
-          <w:szCs w:val="24"/>
-        </w:rPr>
-        <w:t>jeff</w:t>
-      </w:r>
-      <w:proofErr w:type="spellEnd"/>
-      <w:r>
-        <w:rPr>
-          <w:sz w:val="24"/>
-          <w:szCs w:val="24"/>
-        </w:rPr>
-        <w:t>]</w:t>
+        <w:t xml:space="preserve"> [jeff]</w:t>
       </w:r>
     </w:p>
     <w:p>
@@ -589,23 +562,7 @@
           <w:sz w:val="24"/>
           <w:szCs w:val="24"/>
         </w:rPr>
-        <w:t xml:space="preserve"> [waiting on </w:t>
-      </w:r>
-      <w:proofErr w:type="spellStart"/>
-      <w:r>
-        <w:rPr>
-          <w:sz w:val="24"/>
-          <w:szCs w:val="24"/>
-        </w:rPr>
-        <w:t>scott’s</w:t>
-      </w:r>
-      <w:proofErr w:type="spellEnd"/>
-      <w:r>
-        <w:rPr>
-          <w:sz w:val="24"/>
-          <w:szCs w:val="24"/>
-        </w:rPr>
-        <w:t xml:space="preserve"> scheduler]</w:t>
+        <w:t xml:space="preserve"> [waiting on scott’s scheduler]</w:t>
       </w:r>
     </w:p>
     <w:p>
@@ -627,8 +584,6 @@
         </w:rPr>
         <w:t>Open previously saved file exam schedule</w:t>
       </w:r>
-      <w:bookmarkStart w:id="0" w:name="_GoBack"/>
-      <w:bookmarkEnd w:id="0"/>
     </w:p>
     <w:p>
       <w:pPr>
@@ -761,25 +716,7 @@
           <w:sz w:val="24"/>
           <w:szCs w:val="24"/>
         </w:rPr>
-        <w:t xml:space="preserve"> [</w:t>
-      </w:r>
-      <w:proofErr w:type="spellStart"/>
-      <w:r>
-        <w:rPr>
-          <w:color w:val="00B050"/>
-          <w:sz w:val="24"/>
-          <w:szCs w:val="24"/>
-        </w:rPr>
-        <w:t>jeff</w:t>
-      </w:r>
-      <w:proofErr w:type="spellEnd"/>
-      <w:r>
-        <w:rPr>
-          <w:color w:val="00B050"/>
-          <w:sz w:val="24"/>
-          <w:szCs w:val="24"/>
-        </w:rPr>
-        <w:t>]</w:t>
+        <w:t xml:space="preserve"> [jeff]</w:t>
       </w:r>
     </w:p>
     <w:p>
@@ -875,25 +812,7 @@
           <w:sz w:val="24"/>
           <w:szCs w:val="24"/>
         </w:rPr>
-        <w:t xml:space="preserve"> [</w:t>
-      </w:r>
-      <w:proofErr w:type="spellStart"/>
-      <w:r>
-        <w:rPr>
-          <w:color w:val="00B050"/>
-          <w:sz w:val="24"/>
-          <w:szCs w:val="24"/>
-        </w:rPr>
-        <w:t>jeff</w:t>
-      </w:r>
-      <w:proofErr w:type="spellEnd"/>
-      <w:r>
-        <w:rPr>
-          <w:color w:val="00B050"/>
-          <w:sz w:val="24"/>
-          <w:szCs w:val="24"/>
-        </w:rPr>
-        <w:t>]</w:t>
+        <w:t xml:space="preserve"> [jeff]</w:t>
       </w:r>
     </w:p>
     <w:p>
@@ -950,23 +869,21 @@
           <w:szCs w:val="24"/>
         </w:rPr>
         <w:lastRenderedPageBreak/>
-        <w:t>Riley and Josh are working on #13. Scott says “</w:t>
-      </w:r>
-      <w:proofErr w:type="spellStart"/>
-      <w:r>
-        <w:rPr>
-          <w:sz w:val="24"/>
-          <w:szCs w:val="24"/>
-        </w:rPr>
-        <w:t>i</w:t>
-      </w:r>
-      <w:proofErr w:type="spellEnd"/>
-      <w:r>
-        <w:rPr>
-          <w:sz w:val="24"/>
-          <w:szCs w:val="24"/>
-        </w:rPr>
-        <w:t xml:space="preserve">” is going out of bounds. There </w:t>
+        <w:t xml:space="preserve">Riley </w:t>
+      </w:r>
+      <w:r>
+        <w:rPr>
+          <w:sz w:val="24"/>
+          <w:szCs w:val="24"/>
+        </w:rPr>
+        <w:t>and Josh are working on #14</w:t>
+      </w:r>
+      <w:r>
+        <w:rPr>
+          <w:sz w:val="24"/>
+          <w:szCs w:val="24"/>
+        </w:rPr>
+        <w:t xml:space="preserve">. Scott says “i” is going out of bounds. There </w:t>
       </w:r>
       <w:r>
         <w:rPr>
@@ -1003,6 +920,13 @@
         </w:rPr>
         <w:t xml:space="preserve"> is not being encrypted after logging in.</w:t>
       </w:r>
+      <w:r>
+        <w:rPr>
+          <w:sz w:val="24"/>
+          <w:szCs w:val="24"/>
+        </w:rPr>
+        <w:t xml:space="preserve"> Jordan fixes encryption.</w:t>
+      </w:r>
     </w:p>
     <w:p>
       <w:pPr>
@@ -1060,6 +984,68 @@
           <w:szCs w:val="24"/>
         </w:rPr>
       </w:pPr>
+      <w:r>
+        <w:rPr>
+          <w:sz w:val="24"/>
+          <w:szCs w:val="24"/>
+        </w:rPr>
+        <w:t>Scott has worked on the schedule</w:t>
+      </w:r>
+      <w:r>
+        <w:rPr>
+          <w:sz w:val="24"/>
+          <w:szCs w:val="24"/>
+        </w:rPr>
+        <w:t>r</w:t>
+      </w:r>
+      <w:r>
+        <w:rPr>
+          <w:sz w:val="24"/>
+          <w:szCs w:val="24"/>
+        </w:rPr>
+        <w:t>.</w:t>
+      </w:r>
+    </w:p>
+    <w:p>
+      <w:pPr>
+        <w:ind w:firstLine="720"/>
+        <w:rPr>
+          <w:sz w:val="24"/>
+          <w:szCs w:val="24"/>
+        </w:rPr>
+      </w:pPr>
+    </w:p>
+    <w:p>
+      <w:pPr>
+        <w:ind w:firstLine="720"/>
+        <w:rPr>
+          <w:sz w:val="24"/>
+          <w:szCs w:val="24"/>
+        </w:rPr>
+      </w:pPr>
+      <w:r>
+        <w:rPr>
+          <w:sz w:val="24"/>
+          <w:szCs w:val="24"/>
+        </w:rPr>
+        <w:t>Josh’s compression code is being written to the console. Scott is wondering about wondering about “warnings” for classes that are being remov</w:t>
+      </w:r>
+      <w:r>
+        <w:rPr>
+          <w:sz w:val="24"/>
+          <w:szCs w:val="24"/>
+        </w:rPr>
+        <w:t>ed from the compression routine</w:t>
+      </w:r>
+      <w:r>
+        <w:rPr>
+          <w:sz w:val="24"/>
+          <w:szCs w:val="24"/>
+        </w:rPr>
+        <w:t>.</w:t>
+      </w:r>
+      <w:bookmarkStart w:id="0" w:name="_GoBack"/>
+      <w:bookmarkEnd w:id="0"/>
     </w:p>
     <w:sectPr>
       <w:headerReference w:type="default" r:id="rId8"/>
@@ -1116,7 +1102,7 @@
       <w:rPr>
         <w:noProof/>
       </w:rPr>
-      <w:t>1</w:t>
+      <w:t>2</w:t>
     </w:r>
     <w:r>
       <w:fldChar w:fldCharType="end"/>

</xml_diff>